<commit_message>
allocated task to joshua
</commit_message>
<xml_diff>
--- a/Documents/Requirements Specification/team_number_12.docx
+++ b/Documents/Requirements Specification/team_number_12.docx
@@ -16,6 +16,7 @@
           <w:noProof/>
           <w:sz w:val="22"/>
           <w:szCs w:val="22"/>
+          <w:lang w:eastAsia="en-GB"/>
         </w:rPr>
         <w:drawing>
           <wp:anchor distT="0" distB="0" distL="0" distR="0" simplePos="0" relativeHeight="251659264" behindDoc="0" locked="0" layoutInCell="1" allowOverlap="1" wp14:anchorId="6623F662" wp14:editId="0CAFF8FA">
@@ -837,23 +838,7 @@
                 <w:rFonts w:asciiTheme="majorHAnsi" w:hAnsiTheme="majorHAnsi"/>
                 <w:lang w:val="fr-FR"/>
               </w:rPr>
-              <w:t xml:space="preserve">Document Version </w:t>
-            </w:r>
-            <w:proofErr w:type="gramStart"/>
-            <w:r>
-              <w:rPr>
-                <w:rFonts w:asciiTheme="majorHAnsi" w:hAnsiTheme="majorHAnsi"/>
-                <w:lang w:val="fr-FR"/>
-              </w:rPr>
-              <w:t>Date:</w:t>
-            </w:r>
-            <w:proofErr w:type="gramEnd"/>
-            <w:r>
-              <w:rPr>
-                <w:rFonts w:asciiTheme="majorHAnsi" w:hAnsiTheme="majorHAnsi"/>
-                <w:lang w:val="fr-FR"/>
-              </w:rPr>
-              <w:t xml:space="preserve"> </w:t>
+              <w:t xml:space="preserve">Document Version Date: </w:t>
             </w:r>
             <w:r>
               <w:rPr>
@@ -1557,6 +1542,12 @@
     </w:p>
     <w:sdt>
       <w:sdtPr>
+        <w:rPr>
+          <w:rFonts w:asciiTheme="minorHAnsi" w:eastAsiaTheme="minorHAnsi" w:hAnsiTheme="minorHAnsi" w:cstheme="minorBidi"/>
+          <w:color w:val="auto"/>
+          <w:sz w:val="24"/>
+          <w:szCs w:val="24"/>
+        </w:rPr>
         <w:id w:val="-1652370358"/>
         <w:docPartObj>
           <w:docPartGallery w:val="Table of Contents"/>
@@ -1565,10 +1556,8 @@
       </w:sdtPr>
       <w:sdtEndPr>
         <w:rPr>
-          <w:rFonts w:asciiTheme="minorHAnsi" w:eastAsiaTheme="minorHAnsi" w:hAnsiTheme="minorHAnsi" w:cstheme="minorBidi"/>
           <w:b/>
           <w:bCs/>
-          <w:color w:val="auto"/>
           <w:sz w:val="22"/>
           <w:szCs w:val="22"/>
         </w:rPr>
@@ -4584,23 +4573,7 @@
           <w:sz w:val="22"/>
           <w:szCs w:val="22"/>
         </w:rPr>
-        <w:t xml:space="preserve">The project will help spread goodwill among users. Allowing </w:t>
-      </w:r>
-      <w:proofErr w:type="gramStart"/>
-      <w:r>
-        <w:rPr>
-          <w:sz w:val="22"/>
-          <w:szCs w:val="22"/>
-        </w:rPr>
-        <w:t>users</w:t>
-      </w:r>
-      <w:proofErr w:type="gramEnd"/>
-      <w:r>
-        <w:rPr>
-          <w:sz w:val="22"/>
-          <w:szCs w:val="22"/>
-        </w:rPr>
-        <w:t xml:space="preserve"> the opportunity to give away allows them to see first-hand where their food is going, which helps in making them feel that they are helping others.</w:t>
+        <w:t>The project will help spread goodwill among users. Allowing users the opportunity to give away allows them to see first-hand where their food is going, which helps in making them feel that they are helping others.</w:t>
       </w:r>
     </w:p>
     <w:p>
@@ -5667,8 +5640,10 @@
               <w:pStyle w:val="Compact"/>
             </w:pPr>
             <w:r>
-              <w:t>?</w:t>
-            </w:r>
+              <w:t>Joshua Bremner</w:t>
+            </w:r>
+            <w:bookmarkStart w:id="24" w:name="_GoBack"/>
+            <w:bookmarkEnd w:id="24"/>
           </w:p>
         </w:tc>
         <w:tc>
@@ -5687,13 +5662,13 @@
       <w:pPr>
         <w:pStyle w:val="Heading2"/>
       </w:pPr>
-      <w:bookmarkStart w:id="24" w:name="intermediate-deliverables"/>
-      <w:bookmarkStart w:id="25" w:name="_Toc473506552"/>
-      <w:bookmarkEnd w:id="24"/>
+      <w:bookmarkStart w:id="25" w:name="intermediate-deliverables"/>
+      <w:bookmarkStart w:id="26" w:name="_Toc473506552"/>
+      <w:bookmarkEnd w:id="25"/>
       <w:r>
         <w:t>Intermediate Deliverables</w:t>
       </w:r>
-      <w:bookmarkEnd w:id="25"/>
+      <w:bookmarkEnd w:id="26"/>
     </w:p>
     <w:tbl>
       <w:tblPr>
@@ -5913,13 +5888,13 @@
       <w:pPr>
         <w:pStyle w:val="Heading2"/>
       </w:pPr>
-      <w:bookmarkStart w:id="26" w:name="advanced-deliverables"/>
-      <w:bookmarkStart w:id="27" w:name="_Toc473506553"/>
-      <w:bookmarkEnd w:id="26"/>
+      <w:bookmarkStart w:id="27" w:name="advanced-deliverables"/>
+      <w:bookmarkStart w:id="28" w:name="_Toc473506553"/>
+      <w:bookmarkEnd w:id="27"/>
       <w:r>
         <w:t>Advanced Deliverables</w:t>
       </w:r>
-      <w:bookmarkEnd w:id="27"/>
+      <w:bookmarkEnd w:id="28"/>
     </w:p>
     <w:tbl>
       <w:tblPr>
@@ -6265,8 +6240,8 @@
           <w:szCs w:val="28"/>
         </w:rPr>
       </w:pPr>
-      <w:bookmarkStart w:id="28" w:name="do-not-forget-do-not-forget"/>
-      <w:bookmarkEnd w:id="28"/>
+      <w:bookmarkStart w:id="29" w:name="do-not-forget-do-not-forget"/>
+      <w:bookmarkEnd w:id="29"/>
     </w:p>
     <w:p>
       <w:pPr>
@@ -6296,7 +6271,7 @@
           <w:szCs w:val="28"/>
         </w:rPr>
       </w:pPr>
-      <w:bookmarkStart w:id="29" w:name="_Toc473506554"/>
+      <w:bookmarkStart w:id="30" w:name="_Toc473506554"/>
       <w:r>
         <w:rPr>
           <w:sz w:val="28"/>
@@ -6304,7 +6279,7 @@
         </w:rPr>
         <w:t>Proposed Deliverables of the System</w:t>
       </w:r>
-      <w:bookmarkEnd w:id="29"/>
+      <w:bookmarkEnd w:id="30"/>
     </w:p>
     <w:p>
       <w:pPr>
@@ -6313,6 +6288,7 @@
       </w:pPr>
       <w:r>
         <w:rPr>
+          <w:noProof/>
           <w:lang w:eastAsia="en-GB"/>
         </w:rPr>
         <w:drawing>
@@ -6394,9 +6370,9 @@
           <w:szCs w:val="28"/>
         </w:rPr>
       </w:pPr>
-      <w:bookmarkStart w:id="30" w:name="risks-assumptions-constraints-dependenci"/>
-      <w:bookmarkStart w:id="31" w:name="_Toc473506555"/>
-      <w:bookmarkEnd w:id="30"/>
+      <w:bookmarkStart w:id="31" w:name="risks-assumptions-constraints-dependenci"/>
+      <w:bookmarkStart w:id="32" w:name="_Toc473506555"/>
+      <w:bookmarkEnd w:id="31"/>
       <w:r>
         <w:rPr>
           <w:sz w:val="28"/>
@@ -6404,19 +6380,19 @@
         </w:rPr>
         <w:t>Risks, Assumptions, Constraints &amp; Dependencies</w:t>
       </w:r>
-      <w:bookmarkEnd w:id="31"/>
+      <w:bookmarkEnd w:id="32"/>
     </w:p>
     <w:p>
       <w:pPr>
         <w:pStyle w:val="Heading2"/>
       </w:pPr>
-      <w:bookmarkStart w:id="32" w:name="project-risks"/>
-      <w:bookmarkStart w:id="33" w:name="_Toc473506556"/>
-      <w:bookmarkEnd w:id="32"/>
+      <w:bookmarkStart w:id="33" w:name="project-risks"/>
+      <w:bookmarkStart w:id="34" w:name="_Toc473506556"/>
+      <w:bookmarkEnd w:id="33"/>
       <w:r>
         <w:t>Project Risks</w:t>
       </w:r>
-      <w:bookmarkEnd w:id="33"/>
+      <w:bookmarkEnd w:id="34"/>
     </w:p>
     <w:p>
       <w:pPr>
@@ -6575,23 +6551,7 @@
           <w:sz w:val="22"/>
           <w:szCs w:val="22"/>
         </w:rPr>
-        <w:t xml:space="preserve">Not </w:t>
-      </w:r>
-      <w:proofErr w:type="gramStart"/>
-      <w:r>
-        <w:rPr>
-          <w:sz w:val="22"/>
-          <w:szCs w:val="22"/>
-        </w:rPr>
-        <w:t>planning ahead</w:t>
-      </w:r>
-      <w:proofErr w:type="gramEnd"/>
-      <w:r>
-        <w:rPr>
-          <w:sz w:val="22"/>
-          <w:szCs w:val="22"/>
-        </w:rPr>
-        <w:t xml:space="preserve"> and trying to incorporate too many advanced deliverables in too limited of a time.</w:t>
+        <w:t>Not planning ahead and trying to incorporate too many advanced deliverables in too limited of a time.</w:t>
       </w:r>
     </w:p>
     <w:p>
@@ -6678,13 +6638,13 @@
       <w:pPr>
         <w:pStyle w:val="Heading2"/>
       </w:pPr>
-      <w:bookmarkStart w:id="34" w:name="system-risks"/>
-      <w:bookmarkStart w:id="35" w:name="_Toc473506557"/>
-      <w:bookmarkEnd w:id="34"/>
+      <w:bookmarkStart w:id="35" w:name="system-risks"/>
+      <w:bookmarkStart w:id="36" w:name="_Toc473506557"/>
+      <w:bookmarkEnd w:id="35"/>
       <w:r>
         <w:t>System Risks</w:t>
       </w:r>
-      <w:bookmarkEnd w:id="35"/>
+      <w:bookmarkEnd w:id="36"/>
     </w:p>
     <w:p>
       <w:pPr>
@@ -6867,13 +6827,13 @@
       <w:pPr>
         <w:pStyle w:val="Heading2"/>
       </w:pPr>
-      <w:bookmarkStart w:id="36" w:name="assumptions"/>
-      <w:bookmarkStart w:id="37" w:name="_Toc473506558"/>
-      <w:bookmarkEnd w:id="36"/>
+      <w:bookmarkStart w:id="37" w:name="assumptions"/>
+      <w:bookmarkStart w:id="38" w:name="_Toc473506558"/>
+      <w:bookmarkEnd w:id="37"/>
       <w:r>
         <w:t>Assumptions</w:t>
       </w:r>
-      <w:bookmarkEnd w:id="37"/>
+      <w:bookmarkEnd w:id="38"/>
     </w:p>
     <w:p>
       <w:pPr>
@@ -7056,13 +7016,13 @@
       <w:pPr>
         <w:pStyle w:val="Heading2"/>
       </w:pPr>
-      <w:bookmarkStart w:id="38" w:name="dependencies"/>
-      <w:bookmarkStart w:id="39" w:name="_Toc473506559"/>
-      <w:bookmarkEnd w:id="38"/>
+      <w:bookmarkStart w:id="39" w:name="dependencies"/>
+      <w:bookmarkStart w:id="40" w:name="_Toc473506559"/>
+      <w:bookmarkEnd w:id="39"/>
       <w:r>
         <w:t>Dependencies</w:t>
       </w:r>
-      <w:bookmarkEnd w:id="39"/>
+      <w:bookmarkEnd w:id="40"/>
     </w:p>
     <w:p>
       <w:pPr>
@@ -7152,13 +7112,13 @@
       <w:pPr>
         <w:pStyle w:val="Heading2"/>
       </w:pPr>
-      <w:bookmarkStart w:id="40" w:name="system-constraints"/>
-      <w:bookmarkStart w:id="41" w:name="_Toc473506560"/>
-      <w:bookmarkEnd w:id="40"/>
+      <w:bookmarkStart w:id="41" w:name="system-constraints"/>
+      <w:bookmarkStart w:id="42" w:name="_Toc473506560"/>
+      <w:bookmarkEnd w:id="41"/>
       <w:r>
         <w:t>System Constraints</w:t>
       </w:r>
-      <w:bookmarkEnd w:id="41"/>
+      <w:bookmarkEnd w:id="42"/>
     </w:p>
     <w:p>
       <w:pPr>
@@ -7227,13 +7187,13 @@
       <w:pPr>
         <w:pStyle w:val="Heading2"/>
       </w:pPr>
-      <w:bookmarkStart w:id="42" w:name="additional-open-issues"/>
-      <w:bookmarkStart w:id="43" w:name="_Toc473506561"/>
-      <w:bookmarkEnd w:id="42"/>
+      <w:bookmarkStart w:id="43" w:name="additional-open-issues"/>
+      <w:bookmarkStart w:id="44" w:name="_Toc473506561"/>
+      <w:bookmarkEnd w:id="43"/>
       <w:r>
         <w:t>Additional Open Issues</w:t>
       </w:r>
-      <w:bookmarkEnd w:id="43"/>
+      <w:bookmarkEnd w:id="44"/>
     </w:p>
     <w:p>
       <w:pPr>
@@ -7272,15 +7232,7 @@
         </w:numPr>
       </w:pPr>
       <w:r>
-        <w:t xml:space="preserve">For registration of users, does this feature </w:t>
-      </w:r>
-      <w:proofErr w:type="gramStart"/>
-      <w:r>
-        <w:t>have to</w:t>
-      </w:r>
-      <w:proofErr w:type="gramEnd"/>
-      <w:r>
-        <w:t xml:space="preserve"> be built into the system, or can it be outsourced via Facebook/twitter?</w:t>
+        <w:t>For registration of users, does this feature have to be built into the system, or can it be outsourced via Facebook/twitter?</w:t>
       </w:r>
     </w:p>
     <w:p>
@@ -7342,7 +7294,7 @@
           <w:szCs w:val="28"/>
         </w:rPr>
       </w:pPr>
-      <w:bookmarkStart w:id="44" w:name="_Toc473506562"/>
+      <w:bookmarkStart w:id="45" w:name="_Toc473506562"/>
       <w:r>
         <w:rPr>
           <w:sz w:val="28"/>
@@ -7350,14 +7302,14 @@
         </w:rPr>
         <w:t>Requirements</w:t>
       </w:r>
-      <w:bookmarkEnd w:id="44"/>
+      <w:bookmarkEnd w:id="45"/>
     </w:p>
     <w:p>
       <w:pPr>
         <w:pStyle w:val="Heading4"/>
       </w:pPr>
-      <w:bookmarkStart w:id="45" w:name="key"/>
-      <w:bookmarkEnd w:id="45"/>
+      <w:bookmarkStart w:id="46" w:name="key"/>
+      <w:bookmarkEnd w:id="46"/>
       <w:r>
         <w:t>Key</w:t>
       </w:r>
@@ -7933,9 +7885,9 @@
       <w:pPr>
         <w:pStyle w:val="Heading2"/>
       </w:pPr>
-      <w:bookmarkStart w:id="46" w:name="functional-requirements"/>
-      <w:bookmarkStart w:id="47" w:name="_Toc473506563"/>
-      <w:bookmarkEnd w:id="46"/>
+      <w:bookmarkStart w:id="47" w:name="functional-requirements"/>
+      <w:bookmarkStart w:id="48" w:name="_Toc473506563"/>
+      <w:bookmarkEnd w:id="47"/>
     </w:p>
     <w:p>
       <w:pPr>
@@ -7960,7 +7912,7 @@
       <w:r>
         <w:t>Functional Requirements</w:t>
       </w:r>
-      <w:bookmarkEnd w:id="47"/>
+      <w:bookmarkEnd w:id="48"/>
     </w:p>
     <w:tbl>
       <w:tblPr>
@@ -13440,25 +13392,25 @@
       <w:pPr>
         <w:pStyle w:val="Heading2"/>
       </w:pPr>
-      <w:bookmarkStart w:id="48" w:name="non-functional-requirements"/>
-      <w:bookmarkStart w:id="49" w:name="_Toc473506564"/>
-      <w:bookmarkEnd w:id="48"/>
+      <w:bookmarkStart w:id="49" w:name="non-functional-requirements"/>
+      <w:bookmarkStart w:id="50" w:name="_Toc473506564"/>
+      <w:bookmarkEnd w:id="49"/>
       <w:r>
         <w:t>Non-Functional Requirements</w:t>
       </w:r>
-      <w:bookmarkEnd w:id="49"/>
+      <w:bookmarkEnd w:id="50"/>
     </w:p>
     <w:p>
       <w:pPr>
         <w:pStyle w:val="Heading3"/>
       </w:pPr>
-      <w:bookmarkStart w:id="50" w:name="securityaccess-requirements"/>
-      <w:bookmarkStart w:id="51" w:name="_Toc473506565"/>
-      <w:bookmarkEnd w:id="50"/>
+      <w:bookmarkStart w:id="51" w:name="securityaccess-requirements"/>
+      <w:bookmarkStart w:id="52" w:name="_Toc473506565"/>
+      <w:bookmarkEnd w:id="51"/>
       <w:r>
         <w:t>Security/Access Requirements</w:t>
       </w:r>
-      <w:bookmarkEnd w:id="51"/>
+      <w:bookmarkEnd w:id="52"/>
     </w:p>
     <w:tbl>
       <w:tblPr>
@@ -13718,13 +13670,13 @@
       <w:pPr>
         <w:pStyle w:val="Heading3"/>
       </w:pPr>
-      <w:bookmarkStart w:id="52" w:name="performance"/>
-      <w:bookmarkStart w:id="53" w:name="_Toc473506566"/>
-      <w:bookmarkEnd w:id="52"/>
+      <w:bookmarkStart w:id="53" w:name="performance"/>
+      <w:bookmarkStart w:id="54" w:name="_Toc473506566"/>
+      <w:bookmarkEnd w:id="53"/>
       <w:r>
         <w:t>Performance</w:t>
       </w:r>
-      <w:bookmarkEnd w:id="53"/>
+      <w:bookmarkEnd w:id="54"/>
     </w:p>
     <w:tbl>
       <w:tblPr>
@@ -14215,13 +14167,13 @@
       <w:pPr>
         <w:pStyle w:val="Heading3"/>
       </w:pPr>
-      <w:bookmarkStart w:id="54" w:name="usabilityease-of-access"/>
-      <w:bookmarkStart w:id="55" w:name="_Toc473506567"/>
-      <w:bookmarkEnd w:id="54"/>
+      <w:bookmarkStart w:id="55" w:name="usabilityease-of-access"/>
+      <w:bookmarkStart w:id="56" w:name="_Toc473506567"/>
+      <w:bookmarkEnd w:id="55"/>
       <w:r>
         <w:t>Usability/Ease of Access</w:t>
       </w:r>
-      <w:bookmarkEnd w:id="55"/>
+      <w:bookmarkEnd w:id="56"/>
     </w:p>
     <w:tbl>
       <w:tblPr>
@@ -14487,13 +14439,13 @@
       <w:pPr>
         <w:pStyle w:val="Heading3"/>
       </w:pPr>
-      <w:bookmarkStart w:id="56" w:name="maintainability"/>
-      <w:bookmarkStart w:id="57" w:name="_Toc473506568"/>
-      <w:bookmarkEnd w:id="56"/>
+      <w:bookmarkStart w:id="57" w:name="maintainability"/>
+      <w:bookmarkStart w:id="58" w:name="_Toc473506568"/>
+      <w:bookmarkEnd w:id="57"/>
       <w:r>
         <w:t>Maintainability</w:t>
       </w:r>
-      <w:bookmarkEnd w:id="57"/>
+      <w:bookmarkEnd w:id="58"/>
     </w:p>
     <w:tbl>
       <w:tblPr>
@@ -14698,9 +14650,9 @@
           <w:szCs w:val="28"/>
         </w:rPr>
       </w:pPr>
-      <w:bookmarkStart w:id="58" w:name="development-approach"/>
-      <w:bookmarkStart w:id="59" w:name="_Toc473506569"/>
-      <w:bookmarkEnd w:id="58"/>
+      <w:bookmarkStart w:id="59" w:name="development-approach"/>
+      <w:bookmarkStart w:id="60" w:name="_Toc473506569"/>
+      <w:bookmarkEnd w:id="59"/>
       <w:r>
         <w:rPr>
           <w:sz w:val="28"/>
@@ -14708,19 +14660,19 @@
         </w:rPr>
         <w:t>Development Approach</w:t>
       </w:r>
-      <w:bookmarkEnd w:id="59"/>
+      <w:bookmarkEnd w:id="60"/>
     </w:p>
     <w:p>
       <w:pPr>
         <w:pStyle w:val="Heading2"/>
       </w:pPr>
-      <w:bookmarkStart w:id="60" w:name="hardware"/>
-      <w:bookmarkStart w:id="61" w:name="_Toc473506570"/>
-      <w:bookmarkEnd w:id="60"/>
+      <w:bookmarkStart w:id="61" w:name="hardware"/>
+      <w:bookmarkStart w:id="62" w:name="_Toc473506570"/>
+      <w:bookmarkEnd w:id="61"/>
       <w:r>
         <w:t>Hardware</w:t>
       </w:r>
-      <w:bookmarkEnd w:id="61"/>
+      <w:bookmarkEnd w:id="62"/>
     </w:p>
     <w:p>
       <w:pPr>
@@ -14834,13 +14786,13 @@
       <w:pPr>
         <w:pStyle w:val="Heading2"/>
       </w:pPr>
-      <w:bookmarkStart w:id="62" w:name="software"/>
-      <w:bookmarkStart w:id="63" w:name="_Toc473506571"/>
-      <w:bookmarkEnd w:id="62"/>
+      <w:bookmarkStart w:id="63" w:name="software"/>
+      <w:bookmarkStart w:id="64" w:name="_Toc473506571"/>
+      <w:bookmarkEnd w:id="63"/>
       <w:r>
         <w:t>Software</w:t>
       </w:r>
-      <w:bookmarkEnd w:id="63"/>
+      <w:bookmarkEnd w:id="64"/>
     </w:p>
     <w:p>
       <w:pPr>
@@ -14966,13 +14918,13 @@
       <w:pPr>
         <w:pStyle w:val="Heading2"/>
       </w:pPr>
-      <w:bookmarkStart w:id="64" w:name="version-control-system"/>
-      <w:bookmarkStart w:id="65" w:name="_Toc473506572"/>
-      <w:bookmarkEnd w:id="64"/>
+      <w:bookmarkStart w:id="65" w:name="version-control-system"/>
+      <w:bookmarkStart w:id="66" w:name="_Toc473506572"/>
+      <w:bookmarkEnd w:id="65"/>
       <w:r>
         <w:t>Version Control System</w:t>
       </w:r>
-      <w:bookmarkEnd w:id="65"/>
+      <w:bookmarkEnd w:id="66"/>
     </w:p>
     <w:p>
       <w:pPr>
@@ -14994,13 +14946,13 @@
       <w:pPr>
         <w:pStyle w:val="Heading2"/>
       </w:pPr>
-      <w:bookmarkStart w:id="66" w:name="testing-strategy"/>
-      <w:bookmarkStart w:id="67" w:name="_Toc473506573"/>
-      <w:bookmarkEnd w:id="66"/>
+      <w:bookmarkStart w:id="67" w:name="testing-strategy"/>
+      <w:bookmarkStart w:id="68" w:name="_Toc473506573"/>
+      <w:bookmarkEnd w:id="67"/>
       <w:r>
         <w:t>Testing Strategy</w:t>
       </w:r>
-      <w:bookmarkEnd w:id="67"/>
+      <w:bookmarkEnd w:id="68"/>
     </w:p>
     <w:p>
       <w:pPr>
@@ -15022,13 +14974,13 @@
       <w:pPr>
         <w:pStyle w:val="Heading2"/>
       </w:pPr>
-      <w:bookmarkStart w:id="68" w:name="alternatives"/>
-      <w:bookmarkStart w:id="69" w:name="_Toc473506574"/>
-      <w:bookmarkEnd w:id="68"/>
+      <w:bookmarkStart w:id="69" w:name="alternatives"/>
+      <w:bookmarkStart w:id="70" w:name="_Toc473506574"/>
+      <w:bookmarkEnd w:id="69"/>
       <w:r>
         <w:t>Alternatives</w:t>
       </w:r>
-      <w:bookmarkEnd w:id="69"/>
+      <w:bookmarkEnd w:id="70"/>
     </w:p>
     <w:p>
       <w:pPr>
@@ -15106,9 +15058,9 @@
           <w:szCs w:val="28"/>
         </w:rPr>
       </w:pPr>
-      <w:bookmarkStart w:id="70" w:name="definition-of-terms-and-references"/>
-      <w:bookmarkStart w:id="71" w:name="_Toc473506575"/>
-      <w:bookmarkEnd w:id="70"/>
+      <w:bookmarkStart w:id="71" w:name="definition-of-terms-and-references"/>
+      <w:bookmarkStart w:id="72" w:name="_Toc473506575"/>
+      <w:bookmarkEnd w:id="71"/>
       <w:r>
         <w:rPr>
           <w:sz w:val="28"/>
@@ -15116,7 +15068,7 @@
         </w:rPr>
         <w:t>Definition of Terms and References</w:t>
       </w:r>
-      <w:bookmarkEnd w:id="71"/>
+      <w:bookmarkEnd w:id="72"/>
     </w:p>
     <w:tbl>
       <w:tblPr>
@@ -15696,7 +15648,6 @@
                 <w:i/>
               </w:rPr>
             </w:pPr>
-            <w:bookmarkStart w:id="72" w:name="_GoBack"/>
             <w:r>
               <w:rPr>
                 <w:i/>
@@ -15720,7 +15671,6 @@
           </w:p>
         </w:tc>
       </w:tr>
-      <w:bookmarkEnd w:id="72"/>
       <w:tr>
         <w:trPr>
           <w:jc w:val="center"/>

</xml_diff>

<commit_message>
rotated gantt and added to the final doc
</commit_message>
<xml_diff>
--- a/Documents/Requirements Specification/team_number_12.docx
+++ b/Documents/Requirements Specification/team_number_12.docx
@@ -1,6 +1,6 @@
 
 <file path=word/document.xml><?xml version="1.0" encoding="utf-8"?>
-<w:document xmlns:wpc="http://schemas.microsoft.com/office/word/2010/wordprocessingCanvas" xmlns:cx="http://schemas.microsoft.com/office/drawing/2014/chartex" xmlns:cx1="http://schemas.microsoft.com/office/drawing/2015/9/8/chartex" xmlns:mc="http://schemas.openxmlformats.org/markup-compatibility/2006" xmlns:o="urn:schemas-microsoft-com:office:office" xmlns:r="http://schemas.openxmlformats.org/officeDocument/2006/relationships" xmlns:m="http://schemas.openxmlformats.org/officeDocument/2006/math" xmlns:v="urn:schemas-microsoft-com:vml" xmlns:wp14="http://schemas.microsoft.com/office/word/2010/wordprocessingDrawing" xmlns:wp="http://schemas.openxmlformats.org/drawingml/2006/wordprocessingDrawing" xmlns:w10="urn:schemas-microsoft-com:office:word" xmlns:w="http://schemas.openxmlformats.org/wordprocessingml/2006/main" xmlns:w14="http://schemas.microsoft.com/office/word/2010/wordml" xmlns:w15="http://schemas.microsoft.com/office/word/2012/wordml" xmlns:w16se="http://schemas.microsoft.com/office/word/2015/wordml/symex" xmlns:wpg="http://schemas.microsoft.com/office/word/2010/wordprocessingGroup" xmlns:wpi="http://schemas.microsoft.com/office/word/2010/wordprocessingInk" xmlns:wne="http://schemas.microsoft.com/office/word/2006/wordml" xmlns:wps="http://schemas.microsoft.com/office/word/2010/wordprocessingShape" mc:Ignorable="w14 w15 w16se wp14">
+<w:document xmlns:wpc="http://schemas.microsoft.com/office/word/2010/wordprocessingCanvas" xmlns:mo="http://schemas.microsoft.com/office/mac/office/2008/main" xmlns:mc="http://schemas.openxmlformats.org/markup-compatibility/2006" xmlns:mv="urn:schemas-microsoft-com:mac:vml" xmlns:o="urn:schemas-microsoft-com:office:office" xmlns:r="http://schemas.openxmlformats.org/officeDocument/2006/relationships" xmlns:m="http://schemas.openxmlformats.org/officeDocument/2006/math" xmlns:v="urn:schemas-microsoft-com:vml" xmlns:wp14="http://schemas.microsoft.com/office/word/2010/wordprocessingDrawing" xmlns:wp="http://schemas.openxmlformats.org/drawingml/2006/wordprocessingDrawing" xmlns:w10="urn:schemas-microsoft-com:office:word" xmlns:w="http://schemas.openxmlformats.org/wordprocessingml/2006/main" xmlns:w14="http://schemas.microsoft.com/office/word/2010/wordml" xmlns:w15="http://schemas.microsoft.com/office/word/2012/wordml" xmlns:wpg="http://schemas.microsoft.com/office/word/2010/wordprocessingGroup" xmlns:wpi="http://schemas.microsoft.com/office/word/2010/wordprocessingInk" xmlns:wne="http://schemas.microsoft.com/office/word/2006/wordml" xmlns:wps="http://schemas.microsoft.com/office/word/2010/wordprocessingShape" mc:Ignorable="w14 w15 wp14">
   <w:body>
     <w:p>
       <w:pPr>
@@ -320,29 +320,7 @@
           <w:color w:val="000000"/>
           <w:lang w:val="fr-FR"/>
         </w:rPr>
-        <w:t xml:space="preserve">Joshua </w:t>
-      </w:r>
-      <w:proofErr w:type="spellStart"/>
-      <w:r>
-        <w:rPr>
-          <w:rFonts w:cs="Futura Medium"/>
-          <w:b/>
-          <w:bCs/>
-          <w:color w:val="000000"/>
-          <w:lang w:val="fr-FR"/>
-        </w:rPr>
-        <w:t>Bremmer</w:t>
-      </w:r>
-      <w:proofErr w:type="spellEnd"/>
-      <w:r>
-        <w:rPr>
-          <w:rFonts w:cs="Futura Medium"/>
-          <w:b/>
-          <w:bCs/>
-          <w:color w:val="000000"/>
-          <w:lang w:val="fr-FR"/>
-        </w:rPr>
-        <w:t xml:space="preserve">, </w:t>
+        <w:t xml:space="preserve">Joshua Bremmer, </w:t>
       </w:r>
       <w:proofErr w:type="spellStart"/>
       <w:r>
@@ -6348,6 +6326,14 @@
       <w:pPr>
         <w:pStyle w:val="BodyText"/>
         <w:jc w:val="center"/>
+        <w:rPr>
+          <w:rFonts w:asciiTheme="majorHAnsi" w:eastAsiaTheme="majorEastAsia" w:hAnsiTheme="majorHAnsi" w:cstheme="majorBidi"/>
+          <w:b/>
+          <w:bCs/>
+          <w:color w:val="2D4F8E" w:themeColor="accent1" w:themeShade="B5"/>
+          <w:sz w:val="28"/>
+          <w:szCs w:val="28"/>
+        </w:rPr>
       </w:pPr>
       <w:r>
         <w:rPr>
@@ -6355,10 +6341,10 @@
           <w:lang w:eastAsia="en-GB"/>
         </w:rPr>
         <w:drawing>
-          <wp:inline distT="0" distB="0" distL="0" distR="0" wp14:anchorId="4CA903A5" wp14:editId="0BD84AE5">
-            <wp:extent cx="7464328" cy="3487340"/>
-            <wp:effectExtent l="7302" t="0" r="11113" b="11112"/>
-            <wp:docPr id="1" name="Picture" descr="Gantt chart"/>
+          <wp:inline distT="0" distB="0" distL="0" distR="0" wp14:anchorId="4CA903A5" wp14:editId="05D2D19C">
+            <wp:extent cx="3921306" cy="7675549"/>
+            <wp:effectExtent l="0" t="0" r="0" b="0"/>
+            <wp:docPr id="1" name="Picture"/>
             <wp:cNvGraphicFramePr>
               <a:graphicFrameLocks xmlns:a="http://schemas.openxmlformats.org/drawingml/2006/main" noChangeAspect="1"/>
             </wp:cNvGraphicFramePr>
@@ -6384,9 +6370,9 @@
                     </a:stretch>
                   </pic:blipFill>
                   <pic:spPr bwMode="auto">
-                    <a:xfrm rot="5400000">
+                    <a:xfrm>
                       <a:off x="0" y="0"/>
-                      <a:ext cx="7529625" cy="3517847"/>
+                      <a:ext cx="3930232" cy="7693022"/>
                     </a:xfrm>
                     <a:prstGeom prst="rect">
                       <a:avLst/>
@@ -6404,19 +6390,6 @@
           </wp:inline>
         </w:drawing>
       </w:r>
-    </w:p>
-    <w:p>
-      <w:pPr>
-        <w:spacing w:after="0"/>
-        <w:rPr>
-          <w:rFonts w:asciiTheme="majorHAnsi" w:eastAsiaTheme="majorEastAsia" w:hAnsiTheme="majorHAnsi" w:cstheme="majorBidi"/>
-          <w:b/>
-          <w:bCs/>
-          <w:color w:val="2D4F8E" w:themeColor="accent1" w:themeShade="B5"/>
-          <w:sz w:val="28"/>
-          <w:szCs w:val="28"/>
-        </w:rPr>
-      </w:pPr>
       <w:r>
         <w:rPr>
           <w:sz w:val="28"/>
@@ -7314,20 +7287,13 @@
         </w:numPr>
       </w:pPr>
       <w:r>
-        <w:t xml:space="preserve">For registration of users, does this feature have to </w:t>
+        <w:t xml:space="preserve">For registration of users, </w:t>
       </w:r>
-      <w:proofErr w:type="gramStart"/>
       <w:r>
-        <w:t>be bu</w:t>
+        <w:t>would this feature</w:t>
       </w:r>
-      <w:bookmarkStart w:id="44" w:name="_GoBack"/>
-      <w:bookmarkEnd w:id="44"/>
       <w:r>
-        <w:t>ilt</w:t>
-      </w:r>
-      <w:proofErr w:type="gramEnd"/>
-      <w:r>
-        <w:t xml:space="preserve"> into the system, or can it be outsourced via Facebook/twitter?</w:t>
+        <w:t xml:space="preserve"> be built into the system, or can it be outsourced via Facebook/twitter?</w:t>
       </w:r>
     </w:p>
     <w:p>
@@ -7389,7 +7355,7 @@
           <w:szCs w:val="28"/>
         </w:rPr>
       </w:pPr>
-      <w:bookmarkStart w:id="45" w:name="_Toc473506562"/>
+      <w:bookmarkStart w:id="44" w:name="_Toc473506562"/>
       <w:r>
         <w:rPr>
           <w:sz w:val="28"/>
@@ -7397,14 +7363,14 @@
         </w:rPr>
         <w:t>Requirements</w:t>
       </w:r>
-      <w:bookmarkEnd w:id="45"/>
+      <w:bookmarkEnd w:id="44"/>
     </w:p>
     <w:p>
       <w:pPr>
         <w:pStyle w:val="Heading4"/>
       </w:pPr>
-      <w:bookmarkStart w:id="46" w:name="key"/>
-      <w:bookmarkEnd w:id="46"/>
+      <w:bookmarkStart w:id="45" w:name="key"/>
+      <w:bookmarkEnd w:id="45"/>
       <w:r>
         <w:t>Key</w:t>
       </w:r>
@@ -7980,9 +7946,9 @@
       <w:pPr>
         <w:pStyle w:val="Heading2"/>
       </w:pPr>
-      <w:bookmarkStart w:id="47" w:name="functional-requirements"/>
-      <w:bookmarkStart w:id="48" w:name="_Toc473506563"/>
-      <w:bookmarkEnd w:id="47"/>
+      <w:bookmarkStart w:id="46" w:name="functional-requirements"/>
+      <w:bookmarkStart w:id="47" w:name="_Toc473506563"/>
+      <w:bookmarkEnd w:id="46"/>
     </w:p>
     <w:p>
       <w:pPr>
@@ -8008,7 +7974,7 @@
         <w:lastRenderedPageBreak/>
         <w:t>Functional Requirements</w:t>
       </w:r>
-      <w:bookmarkEnd w:id="48"/>
+      <w:bookmarkEnd w:id="47"/>
     </w:p>
     <w:tbl>
       <w:tblPr>
@@ -13495,25 +13461,35 @@
       <w:pPr>
         <w:pStyle w:val="Heading2"/>
       </w:pPr>
-      <w:bookmarkStart w:id="49" w:name="non-functional-requirements"/>
-      <w:bookmarkStart w:id="50" w:name="_Toc473506564"/>
-      <w:bookmarkEnd w:id="49"/>
+      <w:bookmarkStart w:id="48" w:name="non-functional-requirements"/>
+      <w:bookmarkStart w:id="49" w:name="_Toc473506564"/>
+      <w:bookmarkEnd w:id="48"/>
       <w:r>
         <w:t>Non-Functional Requirements</w:t>
       </w:r>
-      <w:bookmarkEnd w:id="50"/>
+      <w:bookmarkEnd w:id="49"/>
     </w:p>
     <w:p>
       <w:pPr>
         <w:pStyle w:val="Heading3"/>
-      </w:pPr>
-      <w:bookmarkStart w:id="51" w:name="securityaccess-requirements"/>
-      <w:bookmarkStart w:id="52" w:name="_Toc473506565"/>
-      <w:bookmarkEnd w:id="51"/>
+        <w:rPr>
+          <w:color w:val="1F3864" w:themeColor="accent1" w:themeShade="80"/>
+          <w:sz w:val="26"/>
+          <w:szCs w:val="26"/>
+        </w:rPr>
+      </w:pPr>
+      <w:bookmarkStart w:id="50" w:name="securityaccess-requirements"/>
+      <w:bookmarkStart w:id="51" w:name="_Toc473506565"/>
+      <w:bookmarkEnd w:id="50"/>
       <w:r>
+        <w:rPr>
+          <w:color w:val="1F3864" w:themeColor="accent1" w:themeShade="80"/>
+          <w:sz w:val="26"/>
+          <w:szCs w:val="26"/>
+        </w:rPr>
         <w:t>Security/Access Requirements</w:t>
       </w:r>
-      <w:bookmarkEnd w:id="52"/>
+      <w:bookmarkEnd w:id="51"/>
     </w:p>
     <w:tbl>
       <w:tblPr>
@@ -13773,14 +13749,24 @@
     <w:p>
       <w:pPr>
         <w:pStyle w:val="Heading3"/>
-      </w:pPr>
-      <w:bookmarkStart w:id="53" w:name="performance"/>
-      <w:bookmarkStart w:id="54" w:name="_Toc473506566"/>
-      <w:bookmarkEnd w:id="53"/>
+        <w:rPr>
+          <w:color w:val="1F3864" w:themeColor="accent1" w:themeShade="80"/>
+          <w:sz w:val="26"/>
+          <w:szCs w:val="26"/>
+        </w:rPr>
+      </w:pPr>
+      <w:bookmarkStart w:id="52" w:name="performance"/>
+      <w:bookmarkStart w:id="53" w:name="_Toc473506566"/>
+      <w:bookmarkEnd w:id="52"/>
       <w:r>
+        <w:rPr>
+          <w:color w:val="1F3864" w:themeColor="accent1" w:themeShade="80"/>
+          <w:sz w:val="26"/>
+          <w:szCs w:val="26"/>
+        </w:rPr>
         <w:t>Performance</w:t>
       </w:r>
-      <w:bookmarkEnd w:id="54"/>
+      <w:bookmarkEnd w:id="53"/>
     </w:p>
     <w:tbl>
       <w:tblPr>
@@ -14214,6 +14200,7 @@
             <w:pPr>
               <w:pStyle w:val="Compact"/>
             </w:pPr>
+            <w:bookmarkStart w:id="54" w:name="_GoBack"/>
             <w:r>
               <w:t>Robustness</w:t>
             </w:r>
@@ -14234,6 +14221,7 @@
           </w:p>
         </w:tc>
       </w:tr>
+      <w:bookmarkEnd w:id="54"/>
       <w:tr>
         <w:trPr>
           <w:jc w:val="center"/>
@@ -14271,11 +14259,21 @@
     <w:p>
       <w:pPr>
         <w:pStyle w:val="Heading3"/>
+        <w:rPr>
+          <w:color w:val="1F3864" w:themeColor="accent1" w:themeShade="80"/>
+          <w:sz w:val="26"/>
+          <w:szCs w:val="26"/>
+        </w:rPr>
       </w:pPr>
       <w:bookmarkStart w:id="55" w:name="usabilityease-of-access"/>
       <w:bookmarkStart w:id="56" w:name="_Toc473506567"/>
       <w:bookmarkEnd w:id="55"/>
       <w:r>
+        <w:rPr>
+          <w:color w:val="1F3864" w:themeColor="accent1" w:themeShade="80"/>
+          <w:sz w:val="26"/>
+          <w:szCs w:val="26"/>
+        </w:rPr>
         <w:t>Usability/Ease of Access</w:t>
       </w:r>
       <w:bookmarkEnd w:id="56"/>
@@ -14543,11 +14541,21 @@
     <w:p>
       <w:pPr>
         <w:pStyle w:val="Heading3"/>
+        <w:rPr>
+          <w:color w:val="1F3864" w:themeColor="accent1" w:themeShade="80"/>
+          <w:sz w:val="26"/>
+          <w:szCs w:val="26"/>
+        </w:rPr>
       </w:pPr>
       <w:bookmarkStart w:id="57" w:name="maintainability"/>
       <w:bookmarkStart w:id="58" w:name="_Toc473506568"/>
       <w:bookmarkEnd w:id="57"/>
       <w:r>
+        <w:rPr>
+          <w:color w:val="1F3864" w:themeColor="accent1" w:themeShade="80"/>
+          <w:sz w:val="26"/>
+          <w:szCs w:val="26"/>
+        </w:rPr>
         <w:t>Maintainability</w:t>
       </w:r>
       <w:bookmarkEnd w:id="58"/>
@@ -16180,8 +16188,8 @@
 </file>
 
 <file path=word/numbering.xml><?xml version="1.0" encoding="utf-8"?>
-<w:numbering xmlns:wpc="http://schemas.microsoft.com/office/word/2010/wordprocessingCanvas" xmlns:cx="http://schemas.microsoft.com/office/drawing/2014/chartex" xmlns:cx1="http://schemas.microsoft.com/office/drawing/2015/9/8/chartex" xmlns:mc="http://schemas.openxmlformats.org/markup-compatibility/2006" xmlns:o="urn:schemas-microsoft-com:office:office" xmlns:r="http://schemas.openxmlformats.org/officeDocument/2006/relationships" xmlns:m="http://schemas.openxmlformats.org/officeDocument/2006/math" xmlns:v="urn:schemas-microsoft-com:vml" xmlns:wp14="http://schemas.microsoft.com/office/word/2010/wordprocessingDrawing" xmlns:wp="http://schemas.openxmlformats.org/drawingml/2006/wordprocessingDrawing" xmlns:w10="urn:schemas-microsoft-com:office:word" xmlns:w="http://schemas.openxmlformats.org/wordprocessingml/2006/main" xmlns:w14="http://schemas.microsoft.com/office/word/2010/wordml" xmlns:w15="http://schemas.microsoft.com/office/word/2012/wordml" xmlns:w16se="http://schemas.microsoft.com/office/word/2015/wordml/symex" xmlns:wpg="http://schemas.microsoft.com/office/word/2010/wordprocessingGroup" xmlns:wpi="http://schemas.microsoft.com/office/word/2010/wordprocessingInk" xmlns:wne="http://schemas.microsoft.com/office/word/2006/wordml" xmlns:wps="http://schemas.microsoft.com/office/word/2010/wordprocessingShape" mc:Ignorable="w14 w15 w16se wp14">
-  <w:abstractNum w:abstractNumId="0" w15:restartNumberingAfterBreak="0">
+<w:numbering xmlns:wpc="http://schemas.microsoft.com/office/word/2010/wordprocessingCanvas" xmlns:mo="http://schemas.microsoft.com/office/mac/office/2008/main" xmlns:mc="http://schemas.openxmlformats.org/markup-compatibility/2006" xmlns:mv="urn:schemas-microsoft-com:mac:vml" xmlns:o="urn:schemas-microsoft-com:office:office" xmlns:r="http://schemas.openxmlformats.org/officeDocument/2006/relationships" xmlns:m="http://schemas.openxmlformats.org/officeDocument/2006/math" xmlns:v="urn:schemas-microsoft-com:vml" xmlns:wp14="http://schemas.microsoft.com/office/word/2010/wordprocessingDrawing" xmlns:wp="http://schemas.openxmlformats.org/drawingml/2006/wordprocessingDrawing" xmlns:w10="urn:schemas-microsoft-com:office:word" xmlns:w="http://schemas.openxmlformats.org/wordprocessingml/2006/main" xmlns:w14="http://schemas.microsoft.com/office/word/2010/wordml" xmlns:w15="http://schemas.microsoft.com/office/word/2012/wordml" xmlns:wpg="http://schemas.microsoft.com/office/word/2010/wordprocessingGroup" xmlns:wpi="http://schemas.microsoft.com/office/word/2010/wordprocessingInk" xmlns:wne="http://schemas.microsoft.com/office/word/2006/wordml" xmlns:wps="http://schemas.microsoft.com/office/word/2010/wordprocessingShape" mc:Ignorable="w14 w15 wp14">
+  <w:abstractNum w:abstractNumId="0">
     <w:nsid w:val="E17F69BA"/>
     <w:multiLevelType w:val="multilevel"/>
     <w:tmpl w:val="63F631E2"/>
@@ -16273,7 +16281,7 @@
       <w:lvlJc w:val="left"/>
     </w:lvl>
   </w:abstractNum>
-  <w:abstractNum w:abstractNumId="1" w15:restartNumberingAfterBreak="0">
+  <w:abstractNum w:abstractNumId="1">
     <w:nsid w:val="FFFFFF1D"/>
     <w:multiLevelType w:val="multilevel"/>
     <w:tmpl w:val="5EE861C8"/>
@@ -16413,7 +16421,7 @@
       </w:rPr>
     </w:lvl>
   </w:abstractNum>
-  <w:abstractNum w:abstractNumId="2" w15:restartNumberingAfterBreak="0">
+  <w:abstractNum w:abstractNumId="2">
     <w:nsid w:val="FFFFFF7C"/>
     <w:multiLevelType w:val="singleLevel"/>
     <w:tmpl w:val="C86211D6"/>
@@ -16430,7 +16438,7 @@
       </w:pPr>
     </w:lvl>
   </w:abstractNum>
-  <w:abstractNum w:abstractNumId="3" w15:restartNumberingAfterBreak="0">
+  <w:abstractNum w:abstractNumId="3">
     <w:nsid w:val="FFFFFF7D"/>
     <w:multiLevelType w:val="singleLevel"/>
     <w:tmpl w:val="90D608F2"/>
@@ -16447,7 +16455,7 @@
       </w:pPr>
     </w:lvl>
   </w:abstractNum>
-  <w:abstractNum w:abstractNumId="4" w15:restartNumberingAfterBreak="0">
+  <w:abstractNum w:abstractNumId="4">
     <w:nsid w:val="FFFFFF7E"/>
     <w:multiLevelType w:val="singleLevel"/>
     <w:tmpl w:val="97E4956E"/>
@@ -16464,7 +16472,7 @@
       </w:pPr>
     </w:lvl>
   </w:abstractNum>
-  <w:abstractNum w:abstractNumId="5" w15:restartNumberingAfterBreak="0">
+  <w:abstractNum w:abstractNumId="5">
     <w:nsid w:val="FFFFFF7F"/>
     <w:multiLevelType w:val="singleLevel"/>
     <w:tmpl w:val="0D6C6EB4"/>
@@ -16481,7 +16489,7 @@
       </w:pPr>
     </w:lvl>
   </w:abstractNum>
-  <w:abstractNum w:abstractNumId="6" w15:restartNumberingAfterBreak="0">
+  <w:abstractNum w:abstractNumId="6">
     <w:nsid w:val="FFFFFF80"/>
     <w:multiLevelType w:val="singleLevel"/>
     <w:tmpl w:val="96084F94"/>
@@ -16501,7 +16509,7 @@
       </w:rPr>
     </w:lvl>
   </w:abstractNum>
-  <w:abstractNum w:abstractNumId="7" w15:restartNumberingAfterBreak="0">
+  <w:abstractNum w:abstractNumId="7">
     <w:nsid w:val="FFFFFF81"/>
     <w:multiLevelType w:val="singleLevel"/>
     <w:tmpl w:val="50DECCC8"/>
@@ -16521,7 +16529,7 @@
       </w:rPr>
     </w:lvl>
   </w:abstractNum>
-  <w:abstractNum w:abstractNumId="8" w15:restartNumberingAfterBreak="0">
+  <w:abstractNum w:abstractNumId="8">
     <w:nsid w:val="FFFFFF82"/>
     <w:multiLevelType w:val="singleLevel"/>
     <w:tmpl w:val="94A60788"/>
@@ -16541,7 +16549,7 @@
       </w:rPr>
     </w:lvl>
   </w:abstractNum>
-  <w:abstractNum w:abstractNumId="9" w15:restartNumberingAfterBreak="0">
+  <w:abstractNum w:abstractNumId="9">
     <w:nsid w:val="FFFFFF83"/>
     <w:multiLevelType w:val="singleLevel"/>
     <w:tmpl w:val="498E469E"/>
@@ -16561,7 +16569,7 @@
       </w:rPr>
     </w:lvl>
   </w:abstractNum>
-  <w:abstractNum w:abstractNumId="10" w15:restartNumberingAfterBreak="0">
+  <w:abstractNum w:abstractNumId="10">
     <w:nsid w:val="FFFFFF88"/>
     <w:multiLevelType w:val="singleLevel"/>
     <w:tmpl w:val="71D0C1AC"/>
@@ -16578,7 +16586,7 @@
       </w:pPr>
     </w:lvl>
   </w:abstractNum>
-  <w:abstractNum w:abstractNumId="11" w15:restartNumberingAfterBreak="0">
+  <w:abstractNum w:abstractNumId="11">
     <w:nsid w:val="FFFFFF89"/>
     <w:multiLevelType w:val="singleLevel"/>
     <w:tmpl w:val="860E5582"/>
@@ -16598,7 +16606,7 @@
       </w:rPr>
     </w:lvl>
   </w:abstractNum>
-  <w:abstractNum w:abstractNumId="12" w15:restartNumberingAfterBreak="0">
+  <w:abstractNum w:abstractNumId="12">
     <w:nsid w:val="17FC68DA"/>
     <w:multiLevelType w:val="multilevel"/>
     <w:tmpl w:val="03DC5532"/>
@@ -16697,7 +16705,7 @@
       <w:lvlJc w:val="left"/>
     </w:lvl>
   </w:abstractNum>
-  <w:abstractNum w:abstractNumId="13" w15:restartNumberingAfterBreak="0">
+  <w:abstractNum w:abstractNumId="13">
     <w:nsid w:val="6631C70A"/>
     <w:multiLevelType w:val="multilevel"/>
     <w:tmpl w:val="FBCE901E"/>
@@ -16789,7 +16797,7 @@
       <w:lvlJc w:val="left"/>
     </w:lvl>
   </w:abstractNum>
-  <w:abstractNum w:abstractNumId="14" w15:restartNumberingAfterBreak="0">
+  <w:abstractNum w:abstractNumId="14">
     <w:nsid w:val="7389368B"/>
     <w:multiLevelType w:val="multilevel"/>
     <w:tmpl w:val="35B84088"/>
@@ -16951,7 +16959,7 @@
 </file>
 
 <file path=word/styles.xml><?xml version="1.0" encoding="utf-8"?>
-<w:styles xmlns:mc="http://schemas.openxmlformats.org/markup-compatibility/2006" xmlns:r="http://schemas.openxmlformats.org/officeDocument/2006/relationships" xmlns:w="http://schemas.openxmlformats.org/wordprocessingml/2006/main" xmlns:w14="http://schemas.microsoft.com/office/word/2010/wordml" xmlns:w15="http://schemas.microsoft.com/office/word/2012/wordml" xmlns:w16se="http://schemas.microsoft.com/office/word/2015/wordml/symex" mc:Ignorable="w14 w15 w16se">
+<w:styles xmlns:mc="http://schemas.openxmlformats.org/markup-compatibility/2006" xmlns:r="http://schemas.openxmlformats.org/officeDocument/2006/relationships" xmlns:w="http://schemas.openxmlformats.org/wordprocessingml/2006/main" xmlns:w14="http://schemas.microsoft.com/office/word/2010/wordml" xmlns:w15="http://schemas.microsoft.com/office/word/2012/wordml" mc:Ignorable="w14 w15">
   <w:docDefaults>
     <w:rPrDefault>
       <w:rPr>
@@ -16963,7 +16971,7 @@
     </w:rPrDefault>
     <w:pPrDefault/>
   </w:docDefaults>
-  <w:latentStyles w:defLockedState="0" w:defUIPriority="99" w:defSemiHidden="0" w:defUnhideWhenUsed="0" w:defQFormat="0" w:count="371">
+  <w:latentStyles w:defLockedState="0" w:defUIPriority="99" w:defSemiHidden="0" w:defUnhideWhenUsed="0" w:defQFormat="0" w:count="382">
     <w:lsdException w:name="Normal" w:uiPriority="0" w:qFormat="1"/>
     <w:lsdException w:name="heading 1" w:uiPriority="9" w:qFormat="1"/>
     <w:lsdException w:name="heading 2" w:semiHidden="1" w:uiPriority="9" w:unhideWhenUsed="1" w:qFormat="1"/>
@@ -17069,7 +17077,6 @@
     <w:lsdException w:name="HTML Sample" w:semiHidden="1" w:unhideWhenUsed="1"/>
     <w:lsdException w:name="HTML Typewriter" w:semiHidden="1" w:unhideWhenUsed="1"/>
     <w:lsdException w:name="HTML Variable" w:semiHidden="1" w:unhideWhenUsed="1"/>
-    <w:lsdException w:name="Normal Table" w:semiHidden="1" w:unhideWhenUsed="1"/>
     <w:lsdException w:name="annotation subject" w:semiHidden="1" w:unhideWhenUsed="1"/>
     <w:lsdException w:name="No List" w:semiHidden="1" w:unhideWhenUsed="1"/>
     <w:lsdException w:name="Outline List 1" w:semiHidden="1" w:unhideWhenUsed="1"/>
@@ -17115,11 +17122,9 @@
     <w:lsdException w:name="Table Subtle 1" w:semiHidden="1" w:unhideWhenUsed="1"/>
     <w:lsdException w:name="Table Subtle 2" w:semiHidden="1" w:unhideWhenUsed="1"/>
     <w:lsdException w:name="Table Web 1" w:semiHidden="1" w:unhideWhenUsed="1"/>
-    <w:lsdException w:name="Table Web 2" w:semiHidden="1" w:unhideWhenUsed="1"/>
     <w:lsdException w:name="Table Web 3" w:semiHidden="1" w:unhideWhenUsed="1"/>
     <w:lsdException w:name="Balloon Text" w:semiHidden="1" w:unhideWhenUsed="1"/>
     <w:lsdException w:name="Table Grid" w:uiPriority="39"/>
-    <w:lsdException w:name="Table Theme" w:semiHidden="1" w:unhideWhenUsed="1"/>
     <w:lsdException w:name="Placeholder Text" w:semiHidden="1"/>
     <w:lsdException w:name="No Spacing" w:uiPriority="1" w:qFormat="1"/>
     <w:lsdException w:name="Light Shading" w:uiPriority="60"/>
@@ -17335,6 +17340,8 @@
     <w:lsdException w:name="List Table 5 Dark Accent 6" w:uiPriority="50"/>
     <w:lsdException w:name="List Table 6 Colorful Accent 6" w:uiPriority="51"/>
     <w:lsdException w:name="List Table 7 Colorful Accent 6" w:uiPriority="52"/>
+    <w:lsdException w:name="Mention" w:semiHidden="1" w:unhideWhenUsed="1"/>
+    <w:lsdException w:name="Smart Hyperlink" w:semiHidden="1" w:unhideWhenUsed="1"/>
   </w:latentStyles>
   <w:style w:type="paragraph" w:default="1" w:styleId="Normal">
     <w:name w:val="Normal"/>

</xml_diff>